<commit_message>
Ändringar i Verktyg dokumentet
</commit_message>
<xml_diff>
--- a/01 Dokumentation/Verktyg.docx
+++ b/01 Dokumentation/Verktyg.docx
@@ -32,88 +32,65 @@
       </w:r>
     </w:p>
     <w:p>
-      <w:pPr>
-        <w:rPr>
-          <w:lang w:val="en-US"/>
-        </w:rPr>
-      </w:pPr>
       <w:hyperlink r:id="rId5" w:history="1">
         <w:proofErr w:type="spellStart"/>
         <w:r>
           <w:rPr>
             <w:rStyle w:val="Hyperlnk"/>
-            <w:lang w:val="en-US"/>
           </w:rPr>
           <w:t>Github</w:t>
         </w:r>
         <w:proofErr w:type="spellEnd"/>
       </w:hyperlink>
       <w:r>
+        <w:t xml:space="preserve"> (</w:t>
+      </w:r>
+      <w:proofErr w:type="spellStart"/>
+      <w:r>
         <w:rPr>
           <w:lang w:val="en-US"/>
         </w:rPr>
-        <w:t xml:space="preserve"> (</w:t>
-      </w:r>
-      <w:proofErr w:type="spellStart"/>
+        <w:fldChar w:fldCharType="begin"/>
+      </w:r>
+      <w:r>
+        <w:instrText xml:space="preserve"> HYPERLINK "https://www.jetbrains.com/help/idea/github.html" </w:instrText>
+      </w:r>
       <w:r>
         <w:rPr>
           <w:lang w:val="en-US"/>
         </w:rPr>
-        <w:fldChar w:fldCharType="begin"/>
+        <w:fldChar w:fldCharType="separate"/>
+      </w:r>
+      <w:r>
+        <w:rPr>
+          <w:rStyle w:val="Hyperlnk"/>
+        </w:rPr>
+        <w:t>Intelli</w:t>
+      </w:r>
+      <w:proofErr w:type="spellEnd"/>
+      <w:r>
+        <w:rPr>
+          <w:rStyle w:val="Hyperlnk"/>
+        </w:rPr>
+        <w:t>j</w:t>
       </w:r>
       <w:r>
         <w:rPr>
           <w:lang w:val="en-US"/>
         </w:rPr>
-        <w:instrText xml:space="preserve"> HYPERLINK "https://www.jetbrains.com/help/idea/github.html" </w:instrText>
-      </w:r>
-      <w:r>
-        <w:rPr>
-          <w:lang w:val="en-US"/>
-        </w:rPr>
-      </w:r>
-      <w:r>
-        <w:rPr>
-          <w:lang w:val="en-US"/>
-        </w:rPr>
-        <w:fldChar w:fldCharType="separate"/>
-      </w:r>
-      <w:r>
-        <w:rPr>
-          <w:rStyle w:val="Hyperlnk"/>
-          <w:lang w:val="en-US"/>
-        </w:rPr>
-        <w:t>Intellij</w:t>
-      </w:r>
-      <w:proofErr w:type="spellEnd"/>
-      <w:r>
-        <w:rPr>
-          <w:lang w:val="en-US"/>
-        </w:rPr>
         <w:fldChar w:fldCharType="end"/>
       </w:r>
       <w:r>
-        <w:rPr>
-          <w:lang w:val="en-US"/>
-        </w:rPr>
         <w:t>)</w:t>
       </w:r>
     </w:p>
     <w:p>
       <w:pPr>
         <w:pStyle w:val="Rubrik3"/>
-        <w:rPr>
-          <w:lang w:val="en-US"/>
-        </w:rPr>
-      </w:pPr>
-      <w:proofErr w:type="spellStart"/>
-      <w:r>
-        <w:rPr>
-          <w:lang w:val="en-US"/>
-        </w:rPr>
+      </w:pPr>
+      <w:r>
         <w:t>Byggscript</w:t>
       </w:r>
-      <w:proofErr w:type="spellEnd"/>
     </w:p>
     <w:p>
       <w:hyperlink r:id="rId6" w:history="1">
@@ -127,55 +104,42 @@
         <w:proofErr w:type="spellEnd"/>
       </w:hyperlink>
       <w:r>
+        <w:t xml:space="preserve"> (</w:t>
+      </w:r>
+      <w:proofErr w:type="spellStart"/>
+      <w:r>
         <w:rPr>
           <w:lang w:val="en-US"/>
         </w:rPr>
-        <w:t xml:space="preserve"> (</w:t>
-      </w:r>
-      <w:proofErr w:type="spellStart"/>
+        <w:fldChar w:fldCharType="begin"/>
+      </w:r>
+      <w:r>
+        <w:instrText xml:space="preserve"> HYPERLINK "https://www.jetbrains.com/help/idea/ant.html" </w:instrText>
+      </w:r>
       <w:r>
         <w:rPr>
           <w:lang w:val="en-US"/>
         </w:rPr>
-        <w:fldChar w:fldCharType="begin"/>
-      </w:r>
+        <w:fldChar w:fldCharType="separate"/>
+      </w:r>
+      <w:r>
+        <w:rPr>
+          <w:rStyle w:val="Hyperlnk"/>
+        </w:rPr>
+        <w:t>Intellij</w:t>
+      </w:r>
+      <w:proofErr w:type="spellEnd"/>
       <w:r>
         <w:rPr>
           <w:lang w:val="en-US"/>
         </w:rPr>
-        <w:instrText xml:space="preserve"> HYPERLINK "https://www.jetbrains.com/help/idea/ant.html" </w:instrText>
-      </w:r>
-      <w:r>
-        <w:rPr>
-          <w:lang w:val="en-US"/>
-        </w:rPr>
-      </w:r>
-      <w:r>
-        <w:rPr>
-          <w:lang w:val="en-US"/>
-        </w:rPr>
-        <w:fldChar w:fldCharType="separate"/>
-      </w:r>
-      <w:r>
-        <w:rPr>
-          <w:rStyle w:val="Hyperlnk"/>
-          <w:lang w:val="en-US"/>
-        </w:rPr>
-        <w:t>Intellij</w:t>
-      </w:r>
-      <w:proofErr w:type="spellEnd"/>
-      <w:r>
-        <w:rPr>
-          <w:lang w:val="en-US"/>
-        </w:rPr>
         <w:fldChar w:fldCharType="end"/>
       </w:r>
       <w:r>
-        <w:rPr>
-          <w:lang w:val="en-US"/>
-        </w:rPr>
         <w:t>)</w:t>
       </w:r>
+      <w:bookmarkStart w:id="0" w:name="_GoBack"/>
+      <w:bookmarkEnd w:id="0"/>
     </w:p>
     <w:p>
       <w:pPr>
@@ -217,138 +181,149 @@
       <w:r>
         <w:t xml:space="preserve"> (</w:t>
       </w:r>
+      <w:proofErr w:type="spellStart"/>
+      <w:r>
+        <w:fldChar w:fldCharType="begin"/>
+      </w:r>
+      <w:r>
+        <w:instrText xml:space="preserve"> HYPERLINK "https://www.jetbrains.com/help/idea/configuring-testing-libraries.html" </w:instrText>
+      </w:r>
+      <w:r>
+        <w:fldChar w:fldCharType="separate"/>
+      </w:r>
+      <w:r>
+        <w:rPr>
+          <w:rStyle w:val="Hyperlnk"/>
+        </w:rPr>
+        <w:t>Intellij</w:t>
+      </w:r>
+      <w:proofErr w:type="spellEnd"/>
+      <w:r>
+        <w:rPr>
+          <w:rStyle w:val="Hyperlnk"/>
+        </w:rPr>
+        <w:fldChar w:fldCharType="end"/>
+      </w:r>
+      <w:r>
+        <w:t>)</w:t>
+      </w:r>
+    </w:p>
+    <w:p>
+      <w:pPr>
+        <w:pStyle w:val="Rubrik3"/>
+      </w:pPr>
+      <w:r>
+        <w:t>Kodkritiksystem</w:t>
+      </w:r>
+    </w:p>
+    <w:p>
+      <w:pPr>
+        <w:rPr>
+          <w:color w:val="0563C1" w:themeColor="hyperlink"/>
+          <w:u w:val="single"/>
+        </w:rPr>
+      </w:pPr>
       <w:hyperlink r:id="rId8" w:history="1">
-        <w:r>
-          <w:rPr>
-            <w:rStyle w:val="Hyperlnk"/>
-          </w:rPr>
-          <w:t>Intellij</w:t>
-        </w:r>
-      </w:hyperlink>
-      <w:r>
-        <w:t>)</w:t>
-      </w:r>
-    </w:p>
-    <w:p>
-      <w:pPr>
-        <w:pStyle w:val="Rubrik3"/>
-      </w:pPr>
-      <w:r>
-        <w:t>Kodkritiksystem</w:t>
-      </w:r>
-    </w:p>
-    <w:p>
-      <w:hyperlink r:id="rId9" w:history="1">
         <w:proofErr w:type="spellStart"/>
         <w:r>
           <w:rPr>
             <w:rStyle w:val="Hyperlnk"/>
           </w:rPr>
-          <w:t>Findbugs</w:t>
+          <w:t>Findbu</w:t>
+        </w:r>
+        <w:r>
+          <w:rPr>
+            <w:rStyle w:val="Hyperlnk"/>
+          </w:rPr>
+          <w:t>g</w:t>
+        </w:r>
+        <w:r>
+          <w:rPr>
+            <w:rStyle w:val="Hyperlnk"/>
+          </w:rPr>
+          <w:t>s</w:t>
         </w:r>
         <w:proofErr w:type="spellEnd"/>
       </w:hyperlink>
+      <w:r>
+        <w:t xml:space="preserve"> (</w:t>
+      </w:r>
+      <w:hyperlink r:id="rId9" w:history="1">
+        <w:r>
+          <w:rPr>
+            <w:rStyle w:val="Hyperlnk"/>
+          </w:rPr>
+          <w:t>plugin</w:t>
+        </w:r>
+      </w:hyperlink>
+      <w:r>
+        <w:t>)</w:t>
+      </w:r>
     </w:p>
     <w:p>
       <w:pPr>
         <w:pStyle w:val="Rubrik3"/>
+      </w:pPr>
+      <w:proofErr w:type="spellStart"/>
+      <w:r>
+        <w:t>Coverage</w:t>
+      </w:r>
+      <w:proofErr w:type="spellEnd"/>
+    </w:p>
+    <w:p>
+      <w:hyperlink r:id="rId10" w:history="1">
+        <w:r>
+          <w:rPr>
+            <w:rStyle w:val="Hyperlnk"/>
+          </w:rPr>
+          <w:t>Emma</w:t>
+        </w:r>
+      </w:hyperlink>
+      <w:r>
+        <w:t xml:space="preserve"> (</w:t>
+      </w:r>
+      <w:proofErr w:type="spellStart"/>
+      <w:r>
         <w:rPr>
           <w:lang w:val="en-US"/>
         </w:rPr>
-      </w:pPr>
+        <w:fldChar w:fldCharType="begin"/>
+      </w:r>
+      <w:r>
+        <w:instrText xml:space="preserve"> HYPERLINK "https://www.jetbrains.com/help/idea/code-coverage.html" </w:instrText>
+      </w:r>
       <w:r>
         <w:rPr>
           <w:lang w:val="en-US"/>
         </w:rPr>
-        <w:t>Coverage</w:t>
-      </w:r>
-    </w:p>
-    <w:p>
-      <w:pPr>
+        <w:fldChar w:fldCharType="separate"/>
+      </w:r>
+      <w:r>
+        <w:rPr>
+          <w:rStyle w:val="Hyperlnk"/>
+        </w:rPr>
+        <w:t>Intellij</w:t>
+      </w:r>
+      <w:proofErr w:type="spellEnd"/>
+      <w:r>
         <w:rPr>
           <w:lang w:val="en-US"/>
         </w:rPr>
-      </w:pPr>
-      <w:hyperlink r:id="rId10" w:history="1">
-        <w:r>
-          <w:rPr>
-            <w:rStyle w:val="Hyperlnk"/>
-            <w:lang w:val="en-US"/>
-          </w:rPr>
-          <w:t>Emma</w:t>
-        </w:r>
-      </w:hyperlink>
-      <w:r>
-        <w:rPr>
-          <w:lang w:val="en-US"/>
-        </w:rPr>
-        <w:t xml:space="preserve"> (</w:t>
-      </w:r>
-      <w:proofErr w:type="spellStart"/>
-      <w:r>
-        <w:rPr>
-          <w:lang w:val="en-US"/>
-        </w:rPr>
-        <w:fldChar w:fldCharType="begin"/>
-      </w:r>
-      <w:r>
-        <w:rPr>
-          <w:lang w:val="en-US"/>
-        </w:rPr>
-        <w:instrText xml:space="preserve"> HYPERLINK "https://www.jetbrains.com/help/idea/code-coverage.html" </w:instrText>
-      </w:r>
-      <w:r>
-        <w:rPr>
-          <w:lang w:val="en-US"/>
-        </w:rPr>
-      </w:r>
-      <w:r>
-        <w:rPr>
-          <w:lang w:val="en-US"/>
-        </w:rPr>
-        <w:fldChar w:fldCharType="separate"/>
-      </w:r>
-      <w:r>
-        <w:rPr>
-          <w:rStyle w:val="Hyperlnk"/>
-          <w:lang w:val="en-US"/>
-        </w:rPr>
-        <w:t>Intellij</w:t>
-      </w:r>
-      <w:proofErr w:type="spellEnd"/>
-      <w:r>
-        <w:rPr>
-          <w:lang w:val="en-US"/>
-        </w:rPr>
         <w:fldChar w:fldCharType="end"/>
       </w:r>
       <w:r>
-        <w:rPr>
-          <w:lang w:val="en-US"/>
-        </w:rPr>
         <w:t>)</w:t>
       </w:r>
     </w:p>
     <w:p>
       <w:pPr>
         <w:pStyle w:val="Rubrik3"/>
-        <w:rPr>
-          <w:lang w:val="en-US"/>
-        </w:rPr>
-      </w:pPr>
-      <w:r>
-        <w:rPr>
-          <w:lang w:val="en-US"/>
-        </w:rPr>
+      </w:pPr>
+      <w:r>
         <w:t>Profiler</w:t>
       </w:r>
     </w:p>
     <w:p>
-      <w:pPr>
-        <w:rPr>
-          <w:lang w:val="en-US"/>
-        </w:rPr>
-      </w:pPr>
       <w:hyperlink r:id="rId11" w:history="1">
         <w:proofErr w:type="spellStart"/>
         <w:r>
@@ -360,24 +335,17 @@
         <w:proofErr w:type="spellEnd"/>
       </w:hyperlink>
       <w:r>
-        <w:rPr>
-          <w:lang w:val="en-US"/>
-        </w:rPr>
         <w:t xml:space="preserve"> (</w:t>
       </w:r>
       <w:hyperlink r:id="rId12" w:history="1">
         <w:r>
           <w:rPr>
             <w:rStyle w:val="Hyperlnk"/>
-            <w:lang w:val="en-US"/>
           </w:rPr>
           <w:t>Plugin</w:t>
         </w:r>
       </w:hyperlink>
       <w:r>
-        <w:rPr>
-          <w:lang w:val="en-US"/>
-        </w:rPr>
         <w:t>)</w:t>
       </w:r>
     </w:p>
@@ -390,24 +358,16 @@
       </w:r>
     </w:p>
     <w:p>
-      <w:pPr>
-        <w:rPr>
-          <w:lang w:val="en-US"/>
-        </w:rPr>
-      </w:pPr>
       <w:hyperlink r:id="rId13" w:history="1">
         <w:proofErr w:type="spellStart"/>
         <w:r>
           <w:rPr>
             <w:rStyle w:val="Hyperlnk"/>
-            <w:lang w:val="en-US"/>
           </w:rPr>
           <w:t>Metricsreloaded</w:t>
         </w:r>
         <w:proofErr w:type="spellEnd"/>
       </w:hyperlink>
-      <w:bookmarkStart w:id="0" w:name="_GoBack"/>
-      <w:bookmarkEnd w:id="0"/>
     </w:p>
     <w:p/>
     <w:p>
@@ -573,6 +533,7 @@
     <w:lsdException w:name="HTML Sample" w:semiHidden="1" w:unhideWhenUsed="1"/>
     <w:lsdException w:name="HTML Typewriter" w:semiHidden="1" w:unhideWhenUsed="1"/>
     <w:lsdException w:name="HTML Variable" w:semiHidden="1" w:unhideWhenUsed="1"/>
+    <w:lsdException w:name="Normal Table" w:semiHidden="1" w:unhideWhenUsed="1"/>
     <w:lsdException w:name="annotation subject" w:semiHidden="1" w:unhideWhenUsed="1"/>
     <w:lsdException w:name="No List" w:semiHidden="1" w:unhideWhenUsed="1"/>
     <w:lsdException w:name="Outline List 1" w:semiHidden="1" w:unhideWhenUsed="1"/>
@@ -616,8 +577,10 @@
     <w:lsdException w:name="Table Elegant" w:semiHidden="1" w:unhideWhenUsed="1"/>
     <w:lsdException w:name="Table Professional" w:semiHidden="1" w:unhideWhenUsed="1"/>
     <w:lsdException w:name="Table Subtle 1" w:semiHidden="1" w:unhideWhenUsed="1"/>
+    <w:lsdException w:name="Table Subtle 2" w:semiHidden="1" w:unhideWhenUsed="1"/>
     <w:lsdException w:name="Table Web 1" w:semiHidden="1" w:unhideWhenUsed="1"/>
     <w:lsdException w:name="Table Web 2" w:semiHidden="1" w:unhideWhenUsed="1"/>
+    <w:lsdException w:name="Table Web 3" w:semiHidden="1" w:unhideWhenUsed="1"/>
     <w:lsdException w:name="Balloon Text" w:semiHidden="1" w:unhideWhenUsed="1"/>
     <w:lsdException w:name="Table Grid" w:uiPriority="39"/>
     <w:lsdException w:name="Table Theme" w:semiHidden="1" w:unhideWhenUsed="1"/>
@@ -913,7 +876,6 @@
   <w:style w:type="character" w:default="1" w:styleId="Standardstycketeckensnitt">
     <w:name w:val="Default Paragraph Font"/>
     <w:uiPriority w:val="1"/>
-    <w:semiHidden/>
     <w:unhideWhenUsed/>
   </w:style>
   <w:style w:type="table" w:default="1" w:styleId="Normaltabell">
@@ -1280,7 +1242,7 @@
 </file>
 
 <file path=customXml/itemProps1.xml><?xml version="1.0" encoding="utf-8"?>
-<ds:datastoreItem xmlns:ds="http://schemas.openxmlformats.org/officeDocument/2006/customXml" ds:itemID="{83C4B597-5644-4683-907B-FE8143D9FE2B}">
+<ds:datastoreItem xmlns:ds="http://schemas.openxmlformats.org/officeDocument/2006/customXml" ds:itemID="{FA87572C-1115-4E1F-AADC-F8A0F8BB2A89}">
   <ds:schemaRefs>
     <ds:schemaRef ds:uri="http://schemas.openxmlformats.org/officeDocument/2006/bibliography"/>
   </ds:schemaRefs>

</xml_diff>